<commit_message>
Change cout and cin to printf and scanf
</commit_message>
<xml_diff>
--- a/ai_11/danylo_shliakhetko/epic_1/_epic1-report.docx
+++ b/ai_11/danylo_shliakhetko/epic_1/_epic1-report.docx
@@ -84,12 +84,12 @@
             <wp:extent cx="1695450" cy="2087227"/>
             <wp:effectExtent b="0" l="0" r="0" t="0"/>
             <wp:wrapNone/>
-            <wp:docPr id="15" name="image3.png"/>
+            <wp:docPr id="15" name="image1.png"/>
             <a:graphic>
               <a:graphicData uri="http://schemas.openxmlformats.org/drawingml/2006/picture">
                 <pic:pic>
                   <pic:nvPicPr>
-                    <pic:cNvPr id="0" name="image3.png"/>
+                    <pic:cNvPr id="0" name="image1.png"/>
                     <pic:cNvPicPr preferRelativeResize="0"/>
                   </pic:nvPicPr>
                   <pic:blipFill>
@@ -4078,12 +4078,12 @@
           <wp:inline distB="114300" distT="114300" distL="114300" distR="114300">
             <wp:extent cx="3835670" cy="6618922"/>
             <wp:effectExtent b="0" l="0" r="0" t="0"/>
-            <wp:docPr id="4" name="image17.jpg"/>
+            <wp:docPr id="5" name="image15.jpg"/>
             <a:graphic>
               <a:graphicData uri="http://schemas.openxmlformats.org/drawingml/2006/picture">
                 <pic:pic>
                   <pic:nvPicPr>
-                    <pic:cNvPr id="0" name="image17.jpg"/>
+                    <pic:cNvPr id="0" name="image15.jpg"/>
                     <pic:cNvPicPr preferRelativeResize="0"/>
                   </pic:nvPicPr>
                   <pic:blipFill>
@@ -4223,12 +4223,12 @@
           <wp:inline distB="114300" distT="114300" distL="114300" distR="114300">
             <wp:extent cx="3913913" cy="3059080"/>
             <wp:effectExtent b="0" l="0" r="0" t="0"/>
-            <wp:docPr id="13" name="image19.jpg"/>
+            <wp:docPr id="13" name="image18.jpg"/>
             <a:graphic>
               <a:graphicData uri="http://schemas.openxmlformats.org/drawingml/2006/picture">
                 <pic:pic>
                   <pic:nvPicPr>
-                    <pic:cNvPr id="0" name="image19.jpg"/>
+                    <pic:cNvPr id="0" name="image18.jpg"/>
                     <pic:cNvPicPr preferRelativeResize="0"/>
                   </pic:nvPicPr>
                   <pic:blipFill>
@@ -4436,12 +4436,12 @@
           <wp:inline distB="114300" distT="114300" distL="114300" distR="114300">
             <wp:extent cx="6300250" cy="2984500"/>
             <wp:effectExtent b="0" l="0" r="0" t="0"/>
-            <wp:docPr id="3" name="image9.png"/>
+            <wp:docPr id="3" name="image7.png"/>
             <a:graphic>
               <a:graphicData uri="http://schemas.openxmlformats.org/drawingml/2006/picture">
                 <pic:pic>
                   <pic:nvPicPr>
-                    <pic:cNvPr id="0" name="image9.png"/>
+                    <pic:cNvPr id="0" name="image7.png"/>
                     <pic:cNvPicPr preferRelativeResize="0"/>
                   </pic:nvPicPr>
                   <pic:blipFill>
@@ -4564,12 +4564,12 @@
           <wp:inline distB="114300" distT="114300" distL="114300" distR="114300">
             <wp:extent cx="6300250" cy="2260600"/>
             <wp:effectExtent b="0" l="0" r="0" t="0"/>
-            <wp:docPr id="12" name="image6.png"/>
+            <wp:docPr id="12" name="image16.png"/>
             <a:graphic>
               <a:graphicData uri="http://schemas.openxmlformats.org/drawingml/2006/picture">
                 <pic:pic>
                   <pic:nvPicPr>
-                    <pic:cNvPr id="0" name="image6.png"/>
+                    <pic:cNvPr id="0" name="image16.png"/>
                     <pic:cNvPicPr preferRelativeResize="0"/>
                   </pic:nvPicPr>
                   <pic:blipFill>
@@ -4692,12 +4692,12 @@
           <wp:inline distB="114300" distT="114300" distL="114300" distR="114300">
             <wp:extent cx="4342538" cy="2329010"/>
             <wp:effectExtent b="0" l="0" r="0" t="0"/>
-            <wp:docPr id="8" name="image10.png"/>
+            <wp:docPr id="9" name="image13.png"/>
             <a:graphic>
               <a:graphicData uri="http://schemas.openxmlformats.org/drawingml/2006/picture">
                 <pic:pic>
                   <pic:nvPicPr>
-                    <pic:cNvPr id="0" name="image10.png"/>
+                    <pic:cNvPr id="0" name="image13.png"/>
                     <pic:cNvPicPr preferRelativeResize="0"/>
                   </pic:nvPicPr>
                   <pic:blipFill>
@@ -4820,12 +4820,12 @@
           <wp:inline distB="114300" distT="114300" distL="114300" distR="114300">
             <wp:extent cx="2085113" cy="2819197"/>
             <wp:effectExtent b="0" l="0" r="0" t="0"/>
-            <wp:docPr id="17" name="image8.png"/>
+            <wp:docPr id="17" name="image3.png"/>
             <a:graphic>
               <a:graphicData uri="http://schemas.openxmlformats.org/drawingml/2006/picture">
                 <pic:pic>
                   <pic:nvPicPr>
-                    <pic:cNvPr id="0" name="image8.png"/>
+                    <pic:cNvPr id="0" name="image3.png"/>
                     <pic:cNvPicPr preferRelativeResize="0"/>
                   </pic:nvPicPr>
                   <pic:blipFill>
@@ -4855,12 +4855,12 @@
           <wp:inline distB="114300" distT="114300" distL="114300" distR="114300">
             <wp:extent cx="4052539" cy="1547763"/>
             <wp:effectExtent b="0" l="0" r="0" t="0"/>
-            <wp:docPr id="6" name="image11.png"/>
+            <wp:docPr id="7" name="image17.png"/>
             <a:graphic>
               <a:graphicData uri="http://schemas.openxmlformats.org/drawingml/2006/picture">
                 <pic:pic>
                   <pic:nvPicPr>
-                    <pic:cNvPr id="0" name="image11.png"/>
+                    <pic:cNvPr id="0" name="image17.png"/>
                     <pic:cNvPicPr preferRelativeResize="0"/>
                   </pic:nvPicPr>
                   <pic:blipFill>
@@ -4983,12 +4983,12 @@
           <wp:inline distB="114300" distT="114300" distL="114300" distR="114300">
             <wp:extent cx="6300250" cy="3403600"/>
             <wp:effectExtent b="0" l="0" r="0" t="0"/>
-            <wp:docPr id="18" name="image18.png"/>
+            <wp:docPr id="19" name="image14.png"/>
             <a:graphic>
               <a:graphicData uri="http://schemas.openxmlformats.org/drawingml/2006/picture">
                 <pic:pic>
                   <pic:nvPicPr>
-                    <pic:cNvPr id="0" name="image18.png"/>
+                    <pic:cNvPr id="0" name="image14.png"/>
                     <pic:cNvPicPr preferRelativeResize="0"/>
                   </pic:nvPicPr>
                   <pic:blipFill>
@@ -5111,12 +5111,12 @@
           <wp:inline distB="114300" distT="114300" distL="114300" distR="114300">
             <wp:extent cx="5279463" cy="3170872"/>
             <wp:effectExtent b="0" l="0" r="0" t="0"/>
-            <wp:docPr id="9" name="image14.png"/>
+            <wp:docPr id="10" name="image6.png"/>
             <a:graphic>
               <a:graphicData uri="http://schemas.openxmlformats.org/drawingml/2006/picture">
                 <pic:pic>
                   <pic:nvPicPr>
-                    <pic:cNvPr id="0" name="image14.png"/>
+                    <pic:cNvPr id="0" name="image6.png"/>
                     <pic:cNvPicPr preferRelativeResize="0"/>
                   </pic:nvPicPr>
                   <pic:blipFill>
@@ -5239,12 +5239,12 @@
           <wp:inline distB="114300" distT="114300" distL="114300" distR="114300">
             <wp:extent cx="6300250" cy="2667000"/>
             <wp:effectExtent b="0" l="0" r="0" t="0"/>
-            <wp:docPr id="14" name="image16.png"/>
+            <wp:docPr id="14" name="image9.png"/>
             <a:graphic>
               <a:graphicData uri="http://schemas.openxmlformats.org/drawingml/2006/picture">
                 <pic:pic>
                   <pic:nvPicPr>
-                    <pic:cNvPr id="0" name="image16.png"/>
+                    <pic:cNvPr id="0" name="image9.png"/>
                     <pic:cNvPicPr preferRelativeResize="0"/>
                   </pic:nvPicPr>
                   <pic:blipFill>
@@ -5367,12 +5367,12 @@
           <wp:inline distB="114300" distT="114300" distL="114300" distR="114300">
             <wp:extent cx="4256813" cy="2494641"/>
             <wp:effectExtent b="0" l="0" r="0" t="0"/>
-            <wp:docPr id="7" name="image15.png"/>
+            <wp:docPr id="8" name="image8.png"/>
             <a:graphic>
               <a:graphicData uri="http://schemas.openxmlformats.org/drawingml/2006/picture">
                 <pic:pic>
                   <pic:nvPicPr>
-                    <pic:cNvPr id="0" name="image15.png"/>
+                    <pic:cNvPr id="0" name="image8.png"/>
                     <pic:cNvPicPr preferRelativeResize="0"/>
                   </pic:nvPicPr>
                   <pic:blipFill>
@@ -5406,12 +5406,12 @@
           <wp:inline distB="114300" distT="114300" distL="114300" distR="114300">
             <wp:extent cx="4380638" cy="2385824"/>
             <wp:effectExtent b="0" l="0" r="0" t="0"/>
-            <wp:docPr id="16" name="image12.png"/>
+            <wp:docPr id="16" name="image10.png"/>
             <a:graphic>
               <a:graphicData uri="http://schemas.openxmlformats.org/drawingml/2006/picture">
                 <pic:pic>
                   <pic:nvPicPr>
-                    <pic:cNvPr id="0" name="image12.png"/>
+                    <pic:cNvPr id="0" name="image10.png"/>
                     <pic:cNvPicPr preferRelativeResize="0"/>
                   </pic:nvPicPr>
                   <pic:blipFill>
@@ -5548,14 +5548,14 @@
         </w:rPr>
         <w:drawing>
           <wp:inline distB="114300" distT="114300" distL="114300" distR="114300">
-            <wp:extent cx="3819697" cy="4181020"/>
+            <wp:extent cx="3672579" cy="4376787"/>
             <wp:effectExtent b="0" l="0" r="0" t="0"/>
-            <wp:docPr id="11" name="image4.png"/>
+            <wp:docPr id="4" name="image12.png"/>
             <a:graphic>
               <a:graphicData uri="http://schemas.openxmlformats.org/drawingml/2006/picture">
                 <pic:pic>
                   <pic:nvPicPr>
-                    <pic:cNvPr id="0" name="image4.png"/>
+                    <pic:cNvPr id="0" name="image12.png"/>
                     <pic:cNvPicPr preferRelativeResize="0"/>
                   </pic:nvPicPr>
                   <pic:blipFill>
@@ -5568,7 +5568,7 @@
                   <pic:spPr>
                     <a:xfrm>
                       <a:off x="0" y="0"/>
-                      <a:ext cx="3819697" cy="4181020"/>
+                      <a:ext cx="3672579" cy="4376787"/>
                     </a:xfrm>
                     <a:prstGeom prst="rect"/>
                     <a:ln/>
@@ -5604,12 +5604,12 @@
           <wp:inline distB="114300" distT="114300" distL="114300" distR="114300">
             <wp:extent cx="6300250" cy="2120900"/>
             <wp:effectExtent b="0" l="0" r="0" t="0"/>
-            <wp:docPr id="1" name="image7.png"/>
+            <wp:docPr id="1" name="image2.png"/>
             <a:graphic>
               <a:graphicData uri="http://schemas.openxmlformats.org/drawingml/2006/picture">
                 <pic:pic>
                   <pic:nvPicPr>
-                    <pic:cNvPr id="0" name="image7.png"/>
+                    <pic:cNvPr id="0" name="image2.png"/>
                     <pic:cNvPicPr preferRelativeResize="0"/>
                   </pic:nvPicPr>
                   <pic:blipFill>
@@ -5659,12 +5659,12 @@
           <wp:inline distB="114300" distT="114300" distL="114300" distR="114300">
             <wp:extent cx="6300250" cy="2108200"/>
             <wp:effectExtent b="0" l="0" r="0" t="0"/>
-            <wp:docPr id="2" name="image2.png"/>
+            <wp:docPr id="2" name="image19.png"/>
             <a:graphic>
               <a:graphicData uri="http://schemas.openxmlformats.org/drawingml/2006/picture">
                 <pic:pic>
                   <pic:nvPicPr>
-                    <pic:cNvPr id="0" name="image2.png"/>
+                    <pic:cNvPr id="0" name="image19.png"/>
                     <pic:cNvPicPr preferRelativeResize="0"/>
                   </pic:nvPicPr>
                   <pic:blipFill>
@@ -5802,14 +5802,14 @@
         </w:rPr>
         <w:drawing>
           <wp:inline distB="114300" distT="114300" distL="114300" distR="114300">
-            <wp:extent cx="4333013" cy="3513608"/>
+            <wp:extent cx="3971063" cy="3418358"/>
             <wp:effectExtent b="0" l="0" r="0" t="0"/>
-            <wp:docPr id="19" name="image13.png"/>
+            <wp:docPr id="18" name="image4.png"/>
             <a:graphic>
               <a:graphicData uri="http://schemas.openxmlformats.org/drawingml/2006/picture">
                 <pic:pic>
                   <pic:nvPicPr>
-                    <pic:cNvPr id="0" name="image13.png"/>
+                    <pic:cNvPr id="0" name="image4.png"/>
                     <pic:cNvPicPr preferRelativeResize="0"/>
                   </pic:nvPicPr>
                   <pic:blipFill>
@@ -5822,7 +5822,7 @@
                   <pic:spPr>
                     <a:xfrm>
                       <a:off x="0" y="0"/>
-                      <a:ext cx="4333013" cy="3513608"/>
+                      <a:ext cx="3971063" cy="3418358"/>
                     </a:xfrm>
                     <a:prstGeom prst="rect"/>
                     <a:ln/>
@@ -5858,12 +5858,12 @@
           <wp:inline distB="114300" distT="114300" distL="114300" distR="114300">
             <wp:extent cx="4638675" cy="981075"/>
             <wp:effectExtent b="0" l="0" r="0" t="0"/>
-            <wp:docPr id="10" name="image1.png"/>
+            <wp:docPr id="11" name="image11.png"/>
             <a:graphic>
               <a:graphicData uri="http://schemas.openxmlformats.org/drawingml/2006/picture">
                 <pic:pic>
                   <pic:nvPicPr>
-                    <pic:cNvPr id="0" name="image1.png"/>
+                    <pic:cNvPr id="0" name="image11.png"/>
                     <pic:cNvPicPr preferRelativeResize="0"/>
                   </pic:nvPicPr>
                   <pic:blipFill>
@@ -5912,7 +5912,7 @@
           <wp:inline distB="114300" distT="114300" distL="114300" distR="114300">
             <wp:extent cx="4695825" cy="676275"/>
             <wp:effectExtent b="0" l="0" r="0" t="0"/>
-            <wp:docPr id="5" name="image5.png"/>
+            <wp:docPr id="6" name="image5.png"/>
             <a:graphic>
               <a:graphicData uri="http://schemas.openxmlformats.org/drawingml/2006/picture">
                 <pic:pic>

</xml_diff>

<commit_message>
Correct report, add gitignore
</commit_message>
<xml_diff>
--- a/ai_11/danylo_shliakhetko/epic_1/_epic1-report.docx
+++ b/ai_11/danylo_shliakhetko/epic_1/_epic1-report.docx
@@ -84,12 +84,12 @@
             <wp:extent cx="1695450" cy="2087227"/>
             <wp:effectExtent b="0" l="0" r="0" t="0"/>
             <wp:wrapNone/>
-            <wp:docPr id="15" name="image1.png"/>
+            <wp:docPr id="15" name="image14.png"/>
             <a:graphic>
               <a:graphicData uri="http://schemas.openxmlformats.org/drawingml/2006/picture">
                 <pic:pic>
                   <pic:nvPicPr>
-                    <pic:cNvPr id="0" name="image1.png"/>
+                    <pic:cNvPr id="0" name="image14.png"/>
                     <pic:cNvPicPr preferRelativeResize="0"/>
                   </pic:nvPicPr>
                   <pic:blipFill>
@@ -389,7 +389,7 @@
           <w:szCs w:val="28"/>
           <w:rtl w:val="0"/>
         </w:rPr>
-        <w:t xml:space="preserve">Виконав(ла):</w:t>
+        <w:t xml:space="preserve">Виконав:</w:t>
       </w:r>
     </w:p>
     <w:p>
@@ -4223,12 +4223,12 @@
           <wp:inline distB="114300" distT="114300" distL="114300" distR="114300">
             <wp:extent cx="3913913" cy="3059080"/>
             <wp:effectExtent b="0" l="0" r="0" t="0"/>
-            <wp:docPr id="13" name="image18.jpg"/>
+            <wp:docPr id="13" name="image11.jpg"/>
             <a:graphic>
               <a:graphicData uri="http://schemas.openxmlformats.org/drawingml/2006/picture">
                 <pic:pic>
                   <pic:nvPicPr>
-                    <pic:cNvPr id="0" name="image18.jpg"/>
+                    <pic:cNvPr id="0" name="image11.jpg"/>
                     <pic:cNvPicPr preferRelativeResize="0"/>
                   </pic:nvPicPr>
                   <pic:blipFill>
@@ -4436,12 +4436,12 @@
           <wp:inline distB="114300" distT="114300" distL="114300" distR="114300">
             <wp:extent cx="6300250" cy="2984500"/>
             <wp:effectExtent b="0" l="0" r="0" t="0"/>
-            <wp:docPr id="3" name="image7.png"/>
+            <wp:docPr id="3" name="image2.png"/>
             <a:graphic>
               <a:graphicData uri="http://schemas.openxmlformats.org/drawingml/2006/picture">
                 <pic:pic>
                   <pic:nvPicPr>
-                    <pic:cNvPr id="0" name="image7.png"/>
+                    <pic:cNvPr id="0" name="image2.png"/>
                     <pic:cNvPicPr preferRelativeResize="0"/>
                   </pic:nvPicPr>
                   <pic:blipFill>
@@ -4564,12 +4564,12 @@
           <wp:inline distB="114300" distT="114300" distL="114300" distR="114300">
             <wp:extent cx="6300250" cy="2260600"/>
             <wp:effectExtent b="0" l="0" r="0" t="0"/>
-            <wp:docPr id="12" name="image16.png"/>
+            <wp:docPr id="12" name="image8.png"/>
             <a:graphic>
               <a:graphicData uri="http://schemas.openxmlformats.org/drawingml/2006/picture">
                 <pic:pic>
                   <pic:nvPicPr>
-                    <pic:cNvPr id="0" name="image16.png"/>
+                    <pic:cNvPr id="0" name="image8.png"/>
                     <pic:cNvPicPr preferRelativeResize="0"/>
                   </pic:nvPicPr>
                   <pic:blipFill>
@@ -4692,12 +4692,12 @@
           <wp:inline distB="114300" distT="114300" distL="114300" distR="114300">
             <wp:extent cx="4342538" cy="2329010"/>
             <wp:effectExtent b="0" l="0" r="0" t="0"/>
-            <wp:docPr id="9" name="image13.png"/>
+            <wp:docPr id="9" name="image3.png"/>
             <a:graphic>
               <a:graphicData uri="http://schemas.openxmlformats.org/drawingml/2006/picture">
                 <pic:pic>
                   <pic:nvPicPr>
-                    <pic:cNvPr id="0" name="image13.png"/>
+                    <pic:cNvPr id="0" name="image3.png"/>
                     <pic:cNvPicPr preferRelativeResize="0"/>
                   </pic:nvPicPr>
                   <pic:blipFill>
@@ -4820,12 +4820,12 @@
           <wp:inline distB="114300" distT="114300" distL="114300" distR="114300">
             <wp:extent cx="2085113" cy="2819197"/>
             <wp:effectExtent b="0" l="0" r="0" t="0"/>
-            <wp:docPr id="17" name="image3.png"/>
+            <wp:docPr id="17" name="image16.png"/>
             <a:graphic>
               <a:graphicData uri="http://schemas.openxmlformats.org/drawingml/2006/picture">
                 <pic:pic>
                   <pic:nvPicPr>
-                    <pic:cNvPr id="0" name="image3.png"/>
+                    <pic:cNvPr id="0" name="image16.png"/>
                     <pic:cNvPicPr preferRelativeResize="0"/>
                   </pic:nvPicPr>
                   <pic:blipFill>
@@ -4855,12 +4855,12 @@
           <wp:inline distB="114300" distT="114300" distL="114300" distR="114300">
             <wp:extent cx="4052539" cy="1547763"/>
             <wp:effectExtent b="0" l="0" r="0" t="0"/>
-            <wp:docPr id="7" name="image17.png"/>
+            <wp:docPr id="7" name="image7.png"/>
             <a:graphic>
               <a:graphicData uri="http://schemas.openxmlformats.org/drawingml/2006/picture">
                 <pic:pic>
                   <pic:nvPicPr>
-                    <pic:cNvPr id="0" name="image17.png"/>
+                    <pic:cNvPr id="0" name="image7.png"/>
                     <pic:cNvPicPr preferRelativeResize="0"/>
                   </pic:nvPicPr>
                   <pic:blipFill>
@@ -4983,12 +4983,12 @@
           <wp:inline distB="114300" distT="114300" distL="114300" distR="114300">
             <wp:extent cx="6300250" cy="3403600"/>
             <wp:effectExtent b="0" l="0" r="0" t="0"/>
-            <wp:docPr id="19" name="image14.png"/>
+            <wp:docPr id="19" name="image17.png"/>
             <a:graphic>
               <a:graphicData uri="http://schemas.openxmlformats.org/drawingml/2006/picture">
                 <pic:pic>
                   <pic:nvPicPr>
-                    <pic:cNvPr id="0" name="image14.png"/>
+                    <pic:cNvPr id="0" name="image17.png"/>
                     <pic:cNvPicPr preferRelativeResize="0"/>
                   </pic:nvPicPr>
                   <pic:blipFill>
@@ -5111,12 +5111,12 @@
           <wp:inline distB="114300" distT="114300" distL="114300" distR="114300">
             <wp:extent cx="5279463" cy="3170872"/>
             <wp:effectExtent b="0" l="0" r="0" t="0"/>
-            <wp:docPr id="10" name="image6.png"/>
+            <wp:docPr id="10" name="image19.png"/>
             <a:graphic>
               <a:graphicData uri="http://schemas.openxmlformats.org/drawingml/2006/picture">
                 <pic:pic>
                   <pic:nvPicPr>
-                    <pic:cNvPr id="0" name="image6.png"/>
+                    <pic:cNvPr id="0" name="image19.png"/>
                     <pic:cNvPicPr preferRelativeResize="0"/>
                   </pic:nvPicPr>
                   <pic:blipFill>
@@ -5239,12 +5239,12 @@
           <wp:inline distB="114300" distT="114300" distL="114300" distR="114300">
             <wp:extent cx="6300250" cy="2667000"/>
             <wp:effectExtent b="0" l="0" r="0" t="0"/>
-            <wp:docPr id="14" name="image9.png"/>
+            <wp:docPr id="14" name="image4.png"/>
             <a:graphic>
               <a:graphicData uri="http://schemas.openxmlformats.org/drawingml/2006/picture">
                 <pic:pic>
                   <pic:nvPicPr>
-                    <pic:cNvPr id="0" name="image9.png"/>
+                    <pic:cNvPr id="0" name="image4.png"/>
                     <pic:cNvPicPr preferRelativeResize="0"/>
                   </pic:nvPicPr>
                   <pic:blipFill>
@@ -5367,12 +5367,12 @@
           <wp:inline distB="114300" distT="114300" distL="114300" distR="114300">
             <wp:extent cx="4256813" cy="2494641"/>
             <wp:effectExtent b="0" l="0" r="0" t="0"/>
-            <wp:docPr id="8" name="image8.png"/>
+            <wp:docPr id="8" name="image6.png"/>
             <a:graphic>
               <a:graphicData uri="http://schemas.openxmlformats.org/drawingml/2006/picture">
                 <pic:pic>
                   <pic:nvPicPr>
-                    <pic:cNvPr id="0" name="image8.png"/>
+                    <pic:cNvPr id="0" name="image6.png"/>
                     <pic:cNvPicPr preferRelativeResize="0"/>
                   </pic:nvPicPr>
                   <pic:blipFill>
@@ -5406,12 +5406,12 @@
           <wp:inline distB="114300" distT="114300" distL="114300" distR="114300">
             <wp:extent cx="4380638" cy="2385824"/>
             <wp:effectExtent b="0" l="0" r="0" t="0"/>
-            <wp:docPr id="16" name="image10.png"/>
+            <wp:docPr id="16" name="image13.png"/>
             <a:graphic>
               <a:graphicData uri="http://schemas.openxmlformats.org/drawingml/2006/picture">
                 <pic:pic>
                   <pic:nvPicPr>
-                    <pic:cNvPr id="0" name="image10.png"/>
+                    <pic:cNvPr id="0" name="image13.png"/>
                     <pic:cNvPicPr preferRelativeResize="0"/>
                   </pic:nvPicPr>
                   <pic:blipFill>
@@ -5550,12 +5550,12 @@
           <wp:inline distB="114300" distT="114300" distL="114300" distR="114300">
             <wp:extent cx="3672579" cy="4376787"/>
             <wp:effectExtent b="0" l="0" r="0" t="0"/>
-            <wp:docPr id="4" name="image12.png"/>
+            <wp:docPr id="4" name="image10.png"/>
             <a:graphic>
               <a:graphicData uri="http://schemas.openxmlformats.org/drawingml/2006/picture">
                 <pic:pic>
                   <pic:nvPicPr>
-                    <pic:cNvPr id="0" name="image12.png"/>
+                    <pic:cNvPr id="0" name="image10.png"/>
                     <pic:cNvPicPr preferRelativeResize="0"/>
                   </pic:nvPicPr>
                   <pic:blipFill>
@@ -5604,12 +5604,12 @@
           <wp:inline distB="114300" distT="114300" distL="114300" distR="114300">
             <wp:extent cx="6300250" cy="2120900"/>
             <wp:effectExtent b="0" l="0" r="0" t="0"/>
-            <wp:docPr id="1" name="image2.png"/>
+            <wp:docPr id="1" name="image18.png"/>
             <a:graphic>
               <a:graphicData uri="http://schemas.openxmlformats.org/drawingml/2006/picture">
                 <pic:pic>
                   <pic:nvPicPr>
-                    <pic:cNvPr id="0" name="image2.png"/>
+                    <pic:cNvPr id="0" name="image18.png"/>
                     <pic:cNvPicPr preferRelativeResize="0"/>
                   </pic:nvPicPr>
                   <pic:blipFill>
@@ -5659,12 +5659,12 @@
           <wp:inline distB="114300" distT="114300" distL="114300" distR="114300">
             <wp:extent cx="6300250" cy="2108200"/>
             <wp:effectExtent b="0" l="0" r="0" t="0"/>
-            <wp:docPr id="2" name="image19.png"/>
+            <wp:docPr id="2" name="image12.png"/>
             <a:graphic>
               <a:graphicData uri="http://schemas.openxmlformats.org/drawingml/2006/picture">
                 <pic:pic>
                   <pic:nvPicPr>
-                    <pic:cNvPr id="0" name="image19.png"/>
+                    <pic:cNvPr id="0" name="image12.png"/>
                     <pic:cNvPicPr preferRelativeResize="0"/>
                   </pic:nvPicPr>
                   <pic:blipFill>
@@ -5804,12 +5804,12 @@
           <wp:inline distB="114300" distT="114300" distL="114300" distR="114300">
             <wp:extent cx="3971063" cy="3418358"/>
             <wp:effectExtent b="0" l="0" r="0" t="0"/>
-            <wp:docPr id="18" name="image4.png"/>
+            <wp:docPr id="18" name="image1.png"/>
             <a:graphic>
               <a:graphicData uri="http://schemas.openxmlformats.org/drawingml/2006/picture">
                 <pic:pic>
                   <pic:nvPicPr>
-                    <pic:cNvPr id="0" name="image4.png"/>
+                    <pic:cNvPr id="0" name="image1.png"/>
                     <pic:cNvPicPr preferRelativeResize="0"/>
                   </pic:nvPicPr>
                   <pic:blipFill>
@@ -5858,12 +5858,12 @@
           <wp:inline distB="114300" distT="114300" distL="114300" distR="114300">
             <wp:extent cx="4638675" cy="981075"/>
             <wp:effectExtent b="0" l="0" r="0" t="0"/>
-            <wp:docPr id="11" name="image11.png"/>
+            <wp:docPr id="11" name="image5.png"/>
             <a:graphic>
               <a:graphicData uri="http://schemas.openxmlformats.org/drawingml/2006/picture">
                 <pic:pic>
                   <pic:nvPicPr>
-                    <pic:cNvPr id="0" name="image11.png"/>
+                    <pic:cNvPr id="0" name="image5.png"/>
                     <pic:cNvPicPr preferRelativeResize="0"/>
                   </pic:nvPicPr>
                   <pic:blipFill>
@@ -5912,12 +5912,12 @@
           <wp:inline distB="114300" distT="114300" distL="114300" distR="114300">
             <wp:extent cx="4695825" cy="676275"/>
             <wp:effectExtent b="0" l="0" r="0" t="0"/>
-            <wp:docPr id="6" name="image5.png"/>
+            <wp:docPr id="6" name="image9.png"/>
             <a:graphic>
               <a:graphicData uri="http://schemas.openxmlformats.org/drawingml/2006/picture">
                 <pic:pic>
                   <pic:nvPicPr>
-                    <pic:cNvPr id="0" name="image5.png"/>
+                    <pic:cNvPr id="0" name="image9.png"/>
                     <pic:cNvPicPr preferRelativeResize="0"/>
                   </pic:nvPicPr>
                   <pic:blipFill>

</xml_diff>